<commit_message>
chapter 6 notes improved
</commit_message>
<xml_diff>
--- a/OCA/Notes/Chapter 6.docx
+++ b/OCA/Notes/Chapter 6.docx
@@ -34,7 +34,7 @@
       </w:pPr>
       <w:r>
         <w:rPr>
-          <w:rFonts w:cs="UniversLTStd" w:ascii="Calibri" w:hAnsi="Calibri"/>
+          <w:rFonts w:cs="UniversLTStd"/>
           <w:i w:val="false"/>
           <w:iCs w:val="false"/>
           <w:sz w:val="26"/>
@@ -77,8 +77,7 @@
       </w:pPr>
       <w:r>
         <w:rPr>
-          <w:b/>
-          <w:bCs/>
+          <w:rFonts w:cs="UniversLTStd"/>
         </w:rPr>
       </w:r>
     </w:p>
@@ -100,7 +99,7 @@
       </w:pPr>
       <w:r>
         <w:rPr>
-          <w:rFonts w:eastAsia="" w:cs="UniversLTStd" w:ascii="Calibri" w:hAnsi="Calibri" w:eastAsiaTheme="majorEastAsia"/>
+          <w:rFonts w:eastAsia="" w:cs="UniversLTStd" w:eastAsiaTheme="majorEastAsia"/>
           <w:b w:val="false"/>
           <w:bCs w:val="false"/>
           <w:i w:val="false"/>
@@ -113,7 +112,7 @@
       </w:r>
       <w:r>
         <w:rPr>
-          <w:rFonts w:cs="UniversLTStd" w:ascii="Calibri" w:hAnsi="Calibri"/>
+          <w:rFonts w:cs="UniversLTStd"/>
           <w:b w:val="false"/>
           <w:bCs w:val="false"/>
           <w:i w:val="false"/>
@@ -298,7 +297,7 @@
       </w:pPr>
       <w:r>
         <w:rPr>
-          <w:rFonts w:eastAsia="" w:cs="UniversLTStd" w:eastAsiaTheme="majorEastAsia" w:ascii="SourceCodePro-Regular" w:hAnsi="SourceCodePro-Regular"/>
+          <w:rFonts w:eastAsia="" w:cs="UniversLTStd" w:ascii="SourceCodePro-Regular" w:hAnsi="SourceCodePro-Regular" w:eastAsiaTheme="majorEastAsia"/>
           <w:b w:val="false"/>
           <w:bCs w:val="false"/>
           <w:i/>
@@ -328,7 +327,7 @@
       </w:pPr>
       <w:r>
         <w:rPr>
-          <w:rFonts w:eastAsia="" w:cs="UniversLTStd" w:eastAsiaTheme="majorEastAsia" w:ascii="Calibri" w:hAnsi="Calibri"/>
+          <w:rFonts w:eastAsia="" w:cs="UniversLTStd" w:eastAsiaTheme="majorEastAsia"/>
           <w:b w:val="false"/>
           <w:bCs w:val="false"/>
           <w:i w:val="false"/>
@@ -358,7 +357,7 @@
       </w:pPr>
       <w:r>
         <w:rPr>
-          <w:rFonts w:eastAsia="" w:cs="UniversLTStd" w:eastAsiaTheme="majorEastAsia" w:ascii="Calibri" w:hAnsi="Calibri"/>
+          <w:rFonts w:eastAsia="" w:cs="UniversLTStd" w:eastAsiaTheme="majorEastAsia"/>
           <w:b w:val="false"/>
           <w:bCs w:val="false"/>
           <w:i w:val="false"/>
@@ -379,11 +378,7 @@
       </w:pPr>
       <w:r>
         <w:rPr>
-          <w:rFonts w:ascii="Calibri" w:hAnsi="Calibri"/>
-          <w:i w:val="false"/>
-          <w:iCs w:val="false"/>
-          <w:sz w:val="32"/>
-          <w:szCs w:val="32"/>
+          <w:rFonts w:cs="UniversLTStd"/>
         </w:rPr>
       </w:r>
     </w:p>
@@ -396,11 +391,7 @@
       </w:pPr>
       <w:r>
         <w:rPr>
-          <w:rFonts w:ascii="Calibri" w:hAnsi="Calibri"/>
-          <w:i w:val="false"/>
-          <w:iCs w:val="false"/>
-          <w:sz w:val="32"/>
-          <w:szCs w:val="32"/>
+          <w:rFonts w:cs="UniversLTStd"/>
         </w:rPr>
       </w:r>
     </w:p>
@@ -413,11 +404,7 @@
       </w:pPr>
       <w:r>
         <w:rPr>
-          <w:rFonts w:ascii="Calibri" w:hAnsi="Calibri"/>
-          <w:i w:val="false"/>
-          <w:iCs w:val="false"/>
-          <w:sz w:val="32"/>
-          <w:szCs w:val="32"/>
+          <w:rFonts w:cs="UniversLTStd"/>
         </w:rPr>
       </w:r>
     </w:p>
@@ -439,7 +426,7 @@
       </w:pPr>
       <w:r>
         <w:rPr>
-          <w:rFonts w:eastAsia="" w:cs="UniversLTStd" w:eastAsiaTheme="majorEastAsia" w:ascii="Calibri" w:hAnsi="Calibri"/>
+          <w:rFonts w:eastAsia="" w:cs="UniversLTStd" w:eastAsiaTheme="majorEastAsia"/>
           <w:b w:val="false"/>
           <w:bCs w:val="false"/>
           <w:i w:val="false"/>
@@ -505,7 +492,11 @@
       </w:r>
       <w:r>
         <w:rPr/>
-        <w:t>Errors:</w:t>
+        <w:t>E</w:t>
+      </w:r>
+      <w:r>
+        <w:rPr/>
+        <w:t>rrors:</w:t>
       </w:r>
     </w:p>
     <w:p>
@@ -526,7 +517,7 @@
       </w:pPr>
       <w:r>
         <w:rPr>
-          <w:rFonts w:eastAsia="" w:cs="UniversLTStd" w:eastAsiaTheme="majorEastAsia" w:ascii="Calibri" w:hAnsi="Calibri"/>
+          <w:rFonts w:eastAsia="" w:cs="UniversLTStd" w:eastAsiaTheme="majorEastAsia"/>
           <w:b w:val="false"/>
           <w:bCs w:val="false"/>
           <w:i w:val="false"/>
@@ -566,7 +557,7 @@
       </w:pPr>
       <w:r>
         <w:rPr>
-          <w:rFonts w:eastAsia="" w:cs="UniversLTStd" w:eastAsiaTheme="majorEastAsia" w:ascii="Calibri" w:hAnsi="Calibri"/>
+          <w:rFonts w:eastAsia="" w:cs="UniversLTStd" w:eastAsiaTheme="majorEastAsia"/>
           <w:b w:val="false"/>
           <w:bCs w:val="false"/>
           <w:i w:val="false"/>
@@ -606,7 +597,7 @@
       </w:pPr>
       <w:r>
         <w:rPr>
-          <w:rFonts w:eastAsia="" w:cs="UniversLTStd" w:eastAsiaTheme="majorEastAsia" w:ascii="Calibri" w:hAnsi="Calibri"/>
+          <w:rFonts w:eastAsia="" w:cs="UniversLTStd" w:eastAsiaTheme="majorEastAsia"/>
           <w:b w:val="false"/>
           <w:bCs w:val="false"/>
           <w:i w:val="false"/>
@@ -637,7 +628,7 @@
       </w:pPr>
       <w:r>
         <w:rPr>
-          <w:rFonts w:eastAsia="" w:cs="UniversLTStd" w:eastAsiaTheme="majorEastAsia" w:ascii="Calibri" w:hAnsi="Calibri"/>
+          <w:rFonts w:eastAsia="" w:cs="UniversLTStd" w:eastAsiaTheme="majorEastAsia"/>
           <w:b w:val="false"/>
           <w:bCs w:val="false"/>
           <w:i w:val="false"/>
@@ -668,7 +659,7 @@
       </w:pPr>
       <w:r>
         <w:rPr>
-          <w:rFonts w:eastAsia="" w:cs="UniversLTStd" w:eastAsiaTheme="majorEastAsia" w:ascii="Calibri" w:hAnsi="Calibri"/>
+          <w:rFonts w:eastAsia="" w:cs="UniversLTStd" w:eastAsiaTheme="majorEastAsia"/>
           <w:b w:val="false"/>
           <w:bCs w:val="false"/>
           <w:i w:val="false"/>
@@ -699,7 +690,7 @@
       </w:pPr>
       <w:r>
         <w:rPr>
-          <w:rFonts w:eastAsia="" w:cs="UniversLTStd" w:eastAsiaTheme="majorEastAsia" w:ascii="Calibri" w:hAnsi="Calibri"/>
+          <w:rFonts w:eastAsia="" w:cs="UniversLTStd" w:eastAsiaTheme="majorEastAsia"/>
           <w:b w:val="false"/>
           <w:bCs w:val="false"/>
           <w:i/>
@@ -730,7 +721,7 @@
       </w:pPr>
       <w:r>
         <w:rPr>
-          <w:rFonts w:eastAsia="" w:cs="UniversLTStd" w:eastAsiaTheme="majorEastAsia" w:ascii="Calibri" w:hAnsi="Calibri"/>
+          <w:rFonts w:eastAsia="" w:cs="UniversLTStd" w:eastAsiaTheme="majorEastAsia"/>
           <w:b w:val="false"/>
           <w:bCs w:val="false"/>
           <w:i/>
@@ -752,7 +743,7 @@
       </w:pPr>
       <w:r>
         <w:rPr>
-          <w:rFonts w:eastAsia="" w:cs="UniversLTStd" w:eastAsiaTheme="majorEastAsia" w:ascii="Calibri" w:hAnsi="Calibri"/>
+          <w:rFonts w:eastAsia="" w:cs="UniversLTStd" w:eastAsiaTheme="majorEastAsia"/>
           <w:b w:val="false"/>
           <w:bCs w:val="false"/>
           <w:i/>
@@ -786,7 +777,7 @@
       </w:pPr>
       <w:r>
         <w:rPr>
-          <w:rFonts w:eastAsia="" w:cs="UniversLTStd" w:eastAsiaTheme="majorEastAsia" w:ascii="Calibri" w:hAnsi="Calibri"/>
+          <w:rFonts w:eastAsia="" w:cs="UniversLTStd" w:eastAsiaTheme="majorEastAsia"/>
           <w:b w:val="false"/>
           <w:bCs w:val="false"/>
           <w:i w:val="false"/>
@@ -820,7 +811,7 @@
       </w:pPr>
       <w:r>
         <w:rPr>
-          <w:rFonts w:eastAsia="" w:cs="UniversLTStd" w:eastAsiaTheme="majorEastAsia" w:ascii="Calibri" w:hAnsi="Calibri"/>
+          <w:rFonts w:eastAsia="" w:cs="UniversLTStd" w:eastAsiaTheme="majorEastAsia"/>
           <w:b w:val="false"/>
           <w:bCs w:val="false"/>
           <w:i w:val="false"/>
@@ -850,7 +841,7 @@
       </w:pPr>
       <w:r>
         <w:rPr>
-          <w:rFonts w:eastAsia="" w:cs="UniversLTStd" w:eastAsiaTheme="majorEastAsia" w:ascii="Calibri" w:hAnsi="Calibri"/>
+          <w:rFonts w:eastAsia="" w:cs="UniversLTStd" w:eastAsiaTheme="majorEastAsia"/>
           <w:b w:val="false"/>
           <w:bCs w:val="false"/>
           <w:i w:val="false"/>
@@ -957,7 +948,7 @@
       </w:pPr>
       <w:r>
         <w:rPr>
-          <w:rFonts w:eastAsia="" w:cs="UniversLTStd" w:eastAsiaTheme="majorEastAsia" w:ascii="Calibri" w:hAnsi="Calibri"/>
+          <w:rFonts w:eastAsia="" w:cs="UniversLTStd" w:eastAsiaTheme="majorEastAsia"/>
           <w:b w:val="false"/>
           <w:bCs w:val="false"/>
           <w:i w:val="false"/>
@@ -1065,7 +1056,7 @@
       </w:pPr>
       <w:r>
         <w:rPr>
-          <w:rFonts w:eastAsia="" w:cs="UniversLTStd" w:eastAsiaTheme="majorEastAsia" w:ascii="Calibri" w:hAnsi="Calibri"/>
+          <w:rFonts w:eastAsia="" w:cs="UniversLTStd" w:ascii="Calibri" w:hAnsi="Calibri" w:eastAsiaTheme="majorEastAsia"/>
           <w:b w:val="false"/>
           <w:bCs w:val="false"/>
           <w:i w:val="false"/>
@@ -1099,7 +1090,7 @@
       </w:pPr>
       <w:r>
         <w:rPr>
-          <w:rFonts w:eastAsia="" w:cs="UniversLTStd" w:eastAsiaTheme="majorEastAsia" w:ascii="Calibri" w:hAnsi="Calibri"/>
+          <w:rFonts w:eastAsia="" w:cs="UniversLTStd" w:ascii="Calibri" w:hAnsi="Calibri" w:eastAsiaTheme="majorEastAsia"/>
           <w:b/>
           <w:bCs/>
           <w:i w:val="false"/>
@@ -1112,7 +1103,7 @@
       </w:r>
       <w:r>
         <w:rPr>
-          <w:rFonts w:eastAsia="" w:cs="UniversLTStd" w:eastAsiaTheme="majorEastAsia" w:ascii="Calibri" w:hAnsi="Calibri"/>
+          <w:rFonts w:eastAsia="" w:cs="UniversLTStd" w:ascii="Calibri" w:hAnsi="Calibri" w:eastAsiaTheme="majorEastAsia"/>
           <w:b w:val="false"/>
           <w:bCs w:val="false"/>
           <w:i w:val="false"/>
@@ -1125,7 +1116,7 @@
       </w:r>
       <w:r>
         <w:rPr>
-          <w:rFonts w:eastAsia="" w:cs="UniversLTStd" w:eastAsiaTheme="majorEastAsia" w:ascii="Calibri" w:hAnsi="Calibri"/>
+          <w:rFonts w:eastAsia="" w:cs="UniversLTStd" w:ascii="Calibri" w:hAnsi="Calibri" w:eastAsiaTheme="majorEastAsia"/>
           <w:b/>
           <w:bCs/>
           <w:i w:val="false"/>
@@ -1138,7 +1129,7 @@
       </w:r>
       <w:r>
         <w:rPr>
-          <w:rFonts w:eastAsia="" w:cs="UniversLTStd" w:eastAsiaTheme="majorEastAsia" w:ascii="Calibri" w:hAnsi="Calibri"/>
+          <w:rFonts w:eastAsia="" w:cs="UniversLTStd" w:ascii="Calibri" w:hAnsi="Calibri" w:eastAsiaTheme="majorEastAsia"/>
           <w:b w:val="false"/>
           <w:bCs w:val="false"/>
           <w:i w:val="false"/>
@@ -1151,7 +1142,7 @@
       </w:r>
       <w:r>
         <w:rPr>
-          <w:rFonts w:eastAsia="" w:cs="UniversLTStd" w:eastAsiaTheme="majorEastAsia" w:ascii="Calibri" w:hAnsi="Calibri"/>
+          <w:rFonts w:eastAsia="" w:cs="UniversLTStd" w:ascii="Calibri" w:hAnsi="Calibri" w:eastAsiaTheme="majorEastAsia"/>
           <w:b/>
           <w:bCs/>
           <w:i w:val="false"/>
@@ -1164,7 +1155,7 @@
       </w:r>
       <w:r>
         <w:rPr>
-          <w:rFonts w:eastAsia="" w:cs="UniversLTStd" w:eastAsiaTheme="majorEastAsia" w:ascii="Calibri" w:hAnsi="Calibri"/>
+          <w:rFonts w:eastAsia="" w:cs="UniversLTStd" w:ascii="Calibri" w:hAnsi="Calibri" w:eastAsiaTheme="majorEastAsia"/>
           <w:b w:val="false"/>
           <w:bCs w:val="false"/>
           <w:i w:val="false"/>
@@ -1198,7 +1189,7 @@
       </w:pPr>
       <w:r>
         <w:rPr>
-          <w:rFonts w:eastAsia="" w:cs="UniversLTStd" w:eastAsiaTheme="majorEastAsia" w:ascii="Calibri" w:hAnsi="Calibri"/>
+          <w:rFonts w:eastAsia="" w:cs="UniversLTStd" w:ascii="Calibri" w:hAnsi="Calibri" w:eastAsiaTheme="majorEastAsia"/>
           <w:b w:val="false"/>
           <w:bCs w:val="false"/>
           <w:i w:val="false"/>
@@ -1232,7 +1223,7 @@
       </w:pPr>
       <w:r>
         <w:rPr>
-          <w:rFonts w:eastAsia="" w:cs="UniversLTStd" w:eastAsiaTheme="majorEastAsia" w:ascii="Calibri" w:hAnsi="Calibri"/>
+          <w:rFonts w:eastAsia="" w:cs="UniversLTStd" w:ascii="Calibri" w:hAnsi="Calibri" w:eastAsiaTheme="majorEastAsia"/>
           <w:b w:val="false"/>
           <w:bCs w:val="false"/>
           <w:i w:val="false"/>
@@ -1266,7 +1257,7 @@
       </w:pPr>
       <w:r>
         <w:rPr>
-          <w:rFonts w:eastAsia="" w:cs="UniversLTStd" w:eastAsiaTheme="majorEastAsia" w:ascii="Calibri" w:hAnsi="Calibri"/>
+          <w:rFonts w:eastAsia="" w:cs="UniversLTStd" w:ascii="Calibri" w:hAnsi="Calibri" w:eastAsiaTheme="majorEastAsia"/>
           <w:b w:val="false"/>
           <w:bCs w:val="false"/>
           <w:i w:val="false"/>
@@ -1300,7 +1291,7 @@
       </w:pPr>
       <w:r>
         <w:rPr>
-          <w:rFonts w:eastAsia="" w:cs="UniversLTStd" w:eastAsiaTheme="majorEastAsia" w:ascii="Calibri" w:hAnsi="Calibri"/>
+          <w:rFonts w:eastAsia="" w:cs="UniversLTStd" w:ascii="Calibri" w:hAnsi="Calibri" w:eastAsiaTheme="majorEastAsia"/>
           <w:b w:val="false"/>
           <w:bCs w:val="false"/>
           <w:i w:val="false"/>
@@ -1334,7 +1325,7 @@
       </w:pPr>
       <w:r>
         <w:rPr>
-          <w:rFonts w:eastAsia="" w:cs="UniversLTStd" w:eastAsiaTheme="majorEastAsia" w:ascii="Calibri" w:hAnsi="Calibri"/>
+          <w:rFonts w:eastAsia="" w:cs="UniversLTStd" w:ascii="Calibri" w:hAnsi="Calibri" w:eastAsiaTheme="majorEastAsia"/>
           <w:b w:val="false"/>
           <w:bCs w:val="false"/>
           <w:i w:val="false"/>
@@ -1368,7 +1359,7 @@
       </w:pPr>
       <w:r>
         <w:rPr>
-          <w:rFonts w:eastAsia="" w:cs="UniversLTStd" w:eastAsiaTheme="majorEastAsia" w:ascii="Calibri" w:hAnsi="Calibri"/>
+          <w:rFonts w:eastAsia="" w:cs="UniversLTStd" w:ascii="Calibri" w:hAnsi="Calibri" w:eastAsiaTheme="majorEastAsia"/>
           <w:b w:val="false"/>
           <w:bCs w:val="false"/>
           <w:i w:val="false"/>
@@ -1433,7 +1424,7 @@
       </w:pPr>
       <w:r>
         <w:rPr>
-          <w:rFonts w:eastAsia="" w:cs="UniversLTStd" w:eastAsiaTheme="majorEastAsia" w:ascii="Calibri" w:hAnsi="Calibri"/>
+          <w:rFonts w:eastAsia="" w:cs="UniversLTStd" w:eastAsiaTheme="majorEastAsia"/>
           <w:b w:val="false"/>
           <w:bCs w:val="false"/>
           <w:i w:val="false"/>
@@ -1470,7 +1461,7 @@
       </w:pPr>
       <w:r>
         <w:rPr>
-          <w:rFonts w:eastAsia="" w:cs="UniversLTStd" w:eastAsiaTheme="majorEastAsia" w:ascii="Calibri" w:hAnsi="Calibri"/>
+          <w:rFonts w:eastAsia="" w:cs="UniversLTStd" w:eastAsiaTheme="majorEastAsia"/>
           <w:b/>
           <w:bCs/>
           <w:i w:val="false"/>
@@ -1483,7 +1474,7 @@
       </w:r>
       <w:r>
         <w:rPr>
-          <w:rFonts w:eastAsia="" w:cs="UniversLTStd" w:eastAsiaTheme="majorEastAsia" w:ascii="Calibri" w:hAnsi="Calibri"/>
+          <w:rFonts w:eastAsia="" w:cs="UniversLTStd" w:eastAsiaTheme="majorEastAsia"/>
           <w:b w:val="false"/>
           <w:bCs w:val="false"/>
           <w:i w:val="false"/>
@@ -1519,7 +1510,7 @@
       </w:pPr>
       <w:r>
         <w:rPr>
-          <w:rFonts w:eastAsia="" w:cs="UniversLTStd" w:eastAsiaTheme="majorEastAsia" w:ascii="Calibri" w:hAnsi="Calibri"/>
+          <w:rFonts w:eastAsia="" w:cs="UniversLTStd" w:eastAsiaTheme="majorEastAsia"/>
           <w:b/>
           <w:bCs/>
           <w:i w:val="false"/>
@@ -1532,7 +1523,7 @@
       </w:r>
       <w:r>
         <w:rPr>
-          <w:rFonts w:eastAsia="" w:cs="UniversLTStd" w:eastAsiaTheme="majorEastAsia" w:ascii="Calibri" w:hAnsi="Calibri"/>
+          <w:rFonts w:eastAsia="" w:cs="UniversLTStd" w:eastAsiaTheme="majorEastAsia"/>
           <w:b w:val="false"/>
           <w:bCs w:val="false"/>
           <w:i w:val="false"/>
@@ -1568,7 +1559,7 @@
       </w:pPr>
       <w:r>
         <w:rPr>
-          <w:rFonts w:eastAsia="" w:cs="UniversLTStd" w:eastAsiaTheme="majorEastAsia" w:ascii="Calibri" w:hAnsi="Calibri"/>
+          <w:rFonts w:eastAsia="" w:cs="UniversLTStd" w:eastAsiaTheme="majorEastAsia"/>
           <w:b/>
           <w:bCs/>
           <w:i w:val="false"/>
@@ -1581,7 +1572,7 @@
       </w:r>
       <w:r>
         <w:rPr>
-          <w:rFonts w:eastAsia="" w:cs="UniversLTStd" w:eastAsiaTheme="majorEastAsia" w:ascii="Calibri" w:hAnsi="Calibri"/>
+          <w:rFonts w:eastAsia="" w:cs="UniversLTStd" w:eastAsiaTheme="majorEastAsia"/>
           <w:b w:val="false"/>
           <w:bCs w:val="false"/>
           <w:i w:val="false"/>
@@ -1617,7 +1608,7 @@
       </w:pPr>
       <w:r>
         <w:rPr>
-          <w:rFonts w:eastAsia="" w:cs="UniversLTStd" w:eastAsiaTheme="majorEastAsia" w:ascii="Calibri" w:hAnsi="Calibri"/>
+          <w:rFonts w:eastAsia="" w:cs="UniversLTStd" w:eastAsiaTheme="majorEastAsia"/>
           <w:b/>
           <w:bCs/>
           <w:i w:val="false"/>
@@ -1630,7 +1621,7 @@
       </w:r>
       <w:r>
         <w:rPr>
-          <w:rFonts w:eastAsia="" w:cs="UniversLTStd" w:eastAsiaTheme="majorEastAsia" w:ascii="Calibri" w:hAnsi="Calibri"/>
+          <w:rFonts w:eastAsia="" w:cs="UniversLTStd" w:eastAsiaTheme="majorEastAsia"/>
           <w:b w:val="false"/>
           <w:bCs w:val="false"/>
           <w:i w:val="false"/>
@@ -1666,7 +1657,7 @@
       </w:pPr>
       <w:r>
         <w:rPr>
-          <w:rFonts w:eastAsia="" w:cs="UniversLTStd" w:eastAsiaTheme="majorEastAsia" w:ascii="Calibri" w:hAnsi="Calibri"/>
+          <w:rFonts w:eastAsia="" w:cs="UniversLTStd" w:eastAsiaTheme="majorEastAsia"/>
           <w:b/>
           <w:bCs/>
           <w:i w:val="false"/>
@@ -1679,7 +1670,7 @@
       </w:r>
       <w:r>
         <w:rPr>
-          <w:rFonts w:eastAsia="" w:cs="UniversLTStd" w:eastAsiaTheme="majorEastAsia" w:ascii="Calibri" w:hAnsi="Calibri"/>
+          <w:rFonts w:eastAsia="" w:cs="UniversLTStd" w:eastAsiaTheme="majorEastAsia"/>
           <w:b w:val="false"/>
           <w:bCs w:val="false"/>
           <w:i w:val="false"/>
@@ -1715,7 +1706,7 @@
       </w:pPr>
       <w:r>
         <w:rPr>
-          <w:rFonts w:eastAsia="" w:cs="UniversLTStd" w:eastAsiaTheme="majorEastAsia" w:ascii="Calibri" w:hAnsi="Calibri"/>
+          <w:rFonts w:eastAsia="" w:cs="UniversLTStd" w:eastAsiaTheme="majorEastAsia"/>
           <w:b/>
           <w:bCs/>
           <w:i w:val="false"/>
@@ -1728,7 +1719,7 @@
       </w:r>
       <w:r>
         <w:rPr>
-          <w:rFonts w:eastAsia="" w:cs="UniversLTStd" w:eastAsiaTheme="majorEastAsia" w:ascii="Calibri" w:hAnsi="Calibri"/>
+          <w:rFonts w:eastAsia="" w:cs="UniversLTStd" w:eastAsiaTheme="majorEastAsia"/>
           <w:b w:val="false"/>
           <w:bCs w:val="false"/>
           <w:i w:val="false"/>
@@ -1764,7 +1755,7 @@
       </w:pPr>
       <w:r>
         <w:rPr>
-          <w:rFonts w:eastAsia="" w:cs="UniversLTStd" w:eastAsiaTheme="majorEastAsia" w:ascii="Calibri" w:hAnsi="Calibri"/>
+          <w:rFonts w:eastAsia="" w:cs="UniversLTStd" w:eastAsiaTheme="majorEastAsia"/>
           <w:b/>
           <w:bCs/>
           <w:i w:val="false"/>
@@ -1777,7 +1768,7 @@
       </w:r>
       <w:r>
         <w:rPr>
-          <w:rFonts w:eastAsia="" w:cs="UniversLTStd" w:eastAsiaTheme="majorEastAsia" w:ascii="Calibri" w:hAnsi="Calibri"/>
+          <w:rFonts w:eastAsia="" w:cs="UniversLTStd" w:eastAsiaTheme="majorEastAsia"/>
           <w:b w:val="false"/>
           <w:bCs w:val="false"/>
           <w:i w:val="false"/>
@@ -1790,7 +1781,7 @@
       </w:r>
       <w:r>
         <w:rPr>
-          <w:rFonts w:eastAsia="" w:cs="UniversLTStd" w:eastAsiaTheme="majorEastAsia" w:ascii="Calibri" w:hAnsi="Calibri"/>
+          <w:rFonts w:eastAsia="" w:cs="UniversLTStd" w:eastAsiaTheme="majorEastAsia"/>
           <w:b/>
           <w:bCs/>
           <w:i w:val="false"/>
@@ -1803,7 +1794,7 @@
       </w:r>
       <w:r>
         <w:rPr>
-          <w:rFonts w:eastAsia="" w:cs="UniversLTStd" w:eastAsiaTheme="majorEastAsia" w:ascii="Calibri" w:hAnsi="Calibri"/>
+          <w:rFonts w:eastAsia="" w:cs="UniversLTStd" w:eastAsiaTheme="majorEastAsia"/>
           <w:b w:val="false"/>
           <w:bCs w:val="false"/>
           <w:i w:val="false"/>
@@ -1849,7 +1840,7 @@
       </w:pPr>
       <w:r>
         <w:rPr>
-          <w:rFonts w:eastAsia="" w:cs="UniversLTStd" w:eastAsiaTheme="majorEastAsia" w:ascii="Calibri" w:hAnsi="Calibri"/>
+          <w:rFonts w:eastAsia="" w:cs="UniversLTStd" w:eastAsiaTheme="majorEastAsia"/>
           <w:b w:val="false"/>
           <w:bCs w:val="false"/>
           <w:i w:val="false"/>
@@ -1885,7 +1876,7 @@
       </w:pPr>
       <w:r>
         <w:rPr>
-          <w:rFonts w:eastAsia="" w:cs="UniversLTStd" w:eastAsiaTheme="majorEastAsia" w:ascii="Calibri" w:hAnsi="Calibri"/>
+          <w:rFonts w:eastAsia="" w:cs="UniversLTStd" w:eastAsiaTheme="majorEastAsia"/>
           <w:b/>
           <w:bCs/>
           <w:i w:val="false"/>
@@ -1898,7 +1889,7 @@
       </w:r>
       <w:r>
         <w:rPr>
-          <w:rFonts w:eastAsia="" w:cs="UniversLTStd" w:eastAsiaTheme="majorEastAsia" w:ascii="Calibri" w:hAnsi="Calibri"/>
+          <w:rFonts w:eastAsia="" w:cs="UniversLTStd" w:eastAsiaTheme="majorEastAsia"/>
           <w:b w:val="false"/>
           <w:bCs w:val="false"/>
           <w:i w:val="false"/>
@@ -1934,7 +1925,7 @@
       </w:pPr>
       <w:r>
         <w:rPr>
-          <w:rFonts w:eastAsia="" w:cs="UniversLTStd" w:eastAsiaTheme="majorEastAsia" w:ascii="Calibri" w:hAnsi="Calibri"/>
+          <w:rFonts w:eastAsia="" w:cs="UniversLTStd" w:eastAsiaTheme="majorEastAsia"/>
           <w:b/>
           <w:bCs/>
           <w:i w:val="false"/>
@@ -1947,7 +1938,7 @@
       </w:r>
       <w:r>
         <w:rPr>
-          <w:rFonts w:eastAsia="" w:cs="UniversLTStd" w:eastAsiaTheme="majorEastAsia" w:ascii="Calibri" w:hAnsi="Calibri"/>
+          <w:rFonts w:eastAsia="" w:cs="UniversLTStd" w:eastAsiaTheme="majorEastAsia"/>
           <w:b w:val="false"/>
           <w:bCs w:val="false"/>
           <w:i w:val="false"/>
@@ -1983,7 +1974,7 @@
       </w:pPr>
       <w:r>
         <w:rPr>
-          <w:rFonts w:eastAsia="" w:cs="UniversLTStd" w:eastAsiaTheme="majorEastAsia" w:ascii="Calibri" w:hAnsi="Calibri"/>
+          <w:rFonts w:eastAsia="" w:cs="UniversLTStd" w:eastAsiaTheme="majorEastAsia"/>
           <w:b w:val="false"/>
           <w:bCs w:val="false"/>
           <w:i w:val="false"/>
@@ -2023,7 +2014,7 @@
       </w:pPr>
       <w:r>
         <w:rPr>
-          <w:rFonts w:eastAsia="" w:cs="UniversLTStd" w:eastAsiaTheme="majorEastAsia" w:ascii="Calibri" w:hAnsi="Calibri"/>
+          <w:rFonts w:eastAsia="" w:cs="UniversLTStd" w:eastAsiaTheme="majorEastAsia"/>
           <w:b w:val="false"/>
           <w:bCs w:val="false"/>
           <w:i w:val="false"/>
@@ -2059,7 +2050,7 @@
       </w:pPr>
       <w:r>
         <w:rPr>
-          <w:rFonts w:eastAsia="" w:cs="UniversLTStd" w:eastAsiaTheme="majorEastAsia" w:ascii="Calibri" w:hAnsi="Calibri"/>
+          <w:rFonts w:eastAsia="" w:cs="UniversLTStd" w:eastAsiaTheme="majorEastAsia"/>
           <w:b/>
           <w:bCs/>
           <w:i w:val="false"/>
@@ -2072,7 +2063,7 @@
       </w:r>
       <w:r>
         <w:rPr>
-          <w:rFonts w:eastAsia="" w:cs="UniversLTStd" w:eastAsiaTheme="majorEastAsia" w:ascii="Calibri" w:hAnsi="Calibri"/>
+          <w:rFonts w:eastAsia="" w:cs="UniversLTStd" w:eastAsiaTheme="majorEastAsia"/>
           <w:b w:val="false"/>
           <w:bCs w:val="false"/>
           <w:i w:val="false"/>
@@ -2108,7 +2099,7 @@
       </w:pPr>
       <w:r>
         <w:rPr>
-          <w:rFonts w:eastAsia="" w:cs="UniversLTStd" w:eastAsiaTheme="majorEastAsia" w:ascii="Calibri" w:hAnsi="Calibri"/>
+          <w:rFonts w:eastAsia="" w:cs="UniversLTStd" w:eastAsiaTheme="majorEastAsia"/>
           <w:b/>
           <w:bCs/>
           <w:i w:val="false"/>
@@ -2121,7 +2112,7 @@
       </w:r>
       <w:r>
         <w:rPr>
-          <w:rFonts w:eastAsia="" w:cs="UniversLTStd" w:eastAsiaTheme="majorEastAsia" w:ascii="Calibri" w:hAnsi="Calibri"/>
+          <w:rFonts w:eastAsia="" w:cs="UniversLTStd" w:eastAsiaTheme="majorEastAsia"/>
           <w:b w:val="false"/>
           <w:bCs w:val="false"/>
           <w:i w:val="false"/>
@@ -2157,7 +2148,7 @@
       </w:pPr>
       <w:r>
         <w:rPr>
-          <w:rFonts w:eastAsia="" w:cs="UniversLTStd" w:eastAsiaTheme="majorEastAsia" w:ascii="Calibri" w:hAnsi="Calibri"/>
+          <w:rFonts w:eastAsia="" w:cs="UniversLTStd" w:eastAsiaTheme="majorEastAsia"/>
           <w:b/>
           <w:bCs/>
           <w:i w:val="false"/>
@@ -2170,7 +2161,7 @@
       </w:r>
       <w:r>
         <w:rPr>
-          <w:rFonts w:eastAsia="" w:cs="UniversLTStd" w:eastAsiaTheme="majorEastAsia" w:ascii="Calibri" w:hAnsi="Calibri"/>
+          <w:rFonts w:eastAsia="" w:cs="UniversLTStd" w:eastAsiaTheme="majorEastAsia"/>
           <w:b w:val="false"/>
           <w:bCs w:val="false"/>
           <w:i w:val="false"/>
@@ -2196,14 +2187,7 @@
           <w:b/>
           <w:bCs/>
         </w:rPr>
-        <w:t>Calling Methods That Throw Exception</w:t>
-      </w:r>
-      <w:r>
-        <w:rPr>
-          <w:b/>
-          <w:bCs/>
-        </w:rPr>
-        <w:t>s:</w:t>
+        <w:t>Calling Methods That Throw Exceptions:</w:t>
       </w:r>
     </w:p>
     <w:p>
@@ -2228,7 +2212,7 @@
       </w:pPr>
       <w:r>
         <w:rPr>
-          <w:rFonts w:eastAsia="" w:cs="UniversLTStd" w:eastAsiaTheme="majorEastAsia" w:ascii="Calibri" w:hAnsi="Calibri"/>
+          <w:rFonts w:eastAsia="" w:cs="UniversLTStd" w:ascii="Calibri" w:hAnsi="Calibri" w:eastAsiaTheme="majorEastAsia"/>
           <w:b w:val="false"/>
           <w:bCs w:val="false"/>
           <w:i w:val="false"/>
@@ -2262,16 +2246,42 @@
       </w:pPr>
       <w:r>
         <w:rPr>
-          <w:rFonts w:eastAsia="" w:cs="UniversLTStd" w:eastAsiaTheme="majorEastAsia" w:ascii="Calibri" w:hAnsi="Calibri"/>
-          <w:b w:val="false"/>
-          <w:bCs w:val="false"/>
-          <w:i w:val="false"/>
-          <w:iCs w:val="false"/>
-          <w:color w:val="000000"/>
-          <w:sz w:val="26"/>
-          <w:szCs w:val="26"/>
-        </w:rPr>
-        <w:t xml:space="preserve">If you call a method which throws a checked exception you have to options to deal with that </w:t>
+          <w:rFonts w:eastAsia="" w:cs="UniversLTStd" w:ascii="Calibri" w:hAnsi="Calibri" w:eastAsiaTheme="majorEastAsia"/>
+          <w:b w:val="false"/>
+          <w:bCs w:val="false"/>
+          <w:i w:val="false"/>
+          <w:iCs w:val="false"/>
+          <w:color w:val="000000"/>
+          <w:sz w:val="26"/>
+          <w:szCs w:val="26"/>
+        </w:rPr>
+        <w:t>If you call a method which throws a checked exception you have t</w:t>
+      </w:r>
+      <w:r>
+        <w:rPr>
+          <w:rFonts w:eastAsia="" w:cs="UniversLTStd" w:ascii="Calibri" w:hAnsi="Calibri" w:eastAsiaTheme="majorEastAsia"/>
+          <w:b w:val="false"/>
+          <w:bCs w:val="false"/>
+          <w:i w:val="false"/>
+          <w:iCs w:val="false"/>
+          <w:color w:val="000000"/>
+          <w:sz w:val="26"/>
+          <w:szCs w:val="26"/>
+        </w:rPr>
+        <w:t>w</w:t>
+      </w:r>
+      <w:r>
+        <w:rPr>
+          <w:rFonts w:eastAsia="" w:cs="UniversLTStd" w:ascii="Calibri" w:hAnsi="Calibri" w:eastAsiaTheme="majorEastAsia"/>
+          <w:b w:val="false"/>
+          <w:bCs w:val="false"/>
+          <w:i w:val="false"/>
+          <w:iCs w:val="false"/>
+          <w:color w:val="000000"/>
+          <w:sz w:val="26"/>
+          <w:szCs w:val="26"/>
+        </w:rPr>
+        <w:t xml:space="preserve">o options to deal with that </w:t>
       </w:r>
     </w:p>
     <w:p>
@@ -2282,22 +2292,11 @@
           <w:numId w:val="0"/>
         </w:numPr>
         <w:ind w:left="720" w:hanging="0"/>
-        <w:rPr>
-          <w:rFonts w:ascii="Calibri" w:hAnsi="Calibri" w:eastAsia="" w:cs="UniversLTStd" w:eastAsiaTheme="majorEastAsia"/>
-          <w:b w:val="false"/>
-          <w:b w:val="false"/>
-          <w:bCs w:val="false"/>
-          <w:i w:val="false"/>
-          <w:i w:val="false"/>
-          <w:iCs w:val="false"/>
-          <w:color w:val="000000"/>
-          <w:sz w:val="26"/>
-          <w:szCs w:val="26"/>
-        </w:rPr>
-      </w:pPr>
-      <w:r>
-        <w:rPr>
-          <w:rFonts w:eastAsia="" w:cs="UniversLTStd" w:eastAsiaTheme="majorEastAsia" w:ascii="Calibri" w:hAnsi="Calibri"/>
+        <w:rPr/>
+      </w:pPr>
+      <w:r>
+        <w:rPr>
+          <w:rFonts w:eastAsia="" w:cs="UniversLTStd" w:ascii="Calibri" w:hAnsi="Calibri" w:eastAsiaTheme="majorEastAsia"/>
           <w:b w:val="false"/>
           <w:bCs w:val="false"/>
           <w:i w:val="false"/>
@@ -2308,7 +2307,7 @@
         </w:rPr>
         <w:t>Surround that method with try,catch block</w:t>
         <w:br/>
-        <w:t>Add the throws clause with the method in which you are calling the methode.</w:t>
+        <w:t>Add the throws clause with the method in which you are calling the method.</w:t>
       </w:r>
     </w:p>
     <w:p>
@@ -2333,16 +2332,81 @@
       </w:pPr>
       <w:r>
         <w:rPr>
-          <w:rFonts w:eastAsia="" w:cs="UniversLTStd" w:eastAsiaTheme="majorEastAsia" w:ascii="Calibri" w:hAnsi="Calibri"/>
-          <w:b w:val="false"/>
-          <w:bCs w:val="false"/>
-          <w:i w:val="false"/>
-          <w:iCs w:val="false"/>
-          <w:color w:val="000000"/>
-          <w:sz w:val="26"/>
-          <w:szCs w:val="26"/>
-        </w:rPr>
-        <w:t>If you catch an exception which will be never thrown from try block will cause a compilation error. As the code in the catch block will be unreachable.</w:t>
+          <w:rFonts w:eastAsia="" w:cs="UniversLTStd" w:ascii="Calibri" w:hAnsi="Calibri" w:eastAsiaTheme="majorEastAsia"/>
+          <w:b w:val="false"/>
+          <w:bCs w:val="false"/>
+          <w:i w:val="false"/>
+          <w:iCs w:val="false"/>
+          <w:color w:val="000000"/>
+          <w:sz w:val="26"/>
+          <w:szCs w:val="26"/>
+        </w:rPr>
+        <w:t>If you catch an</w:t>
+      </w:r>
+      <w:r>
+        <w:rPr>
+          <w:rFonts w:eastAsia="" w:cs="UniversLTStd" w:ascii="Calibri" w:hAnsi="Calibri" w:eastAsiaTheme="majorEastAsia"/>
+          <w:b w:val="false"/>
+          <w:bCs w:val="false"/>
+          <w:i w:val="false"/>
+          <w:iCs w:val="false"/>
+          <w:color w:val="000000"/>
+          <w:sz w:val="26"/>
+          <w:szCs w:val="26"/>
+        </w:rPr>
+        <w:t>y</w:t>
+      </w:r>
+      <w:r>
+        <w:rPr>
+          <w:rFonts w:eastAsia="" w:cs="UniversLTStd" w:ascii="Calibri" w:hAnsi="Calibri" w:eastAsiaTheme="majorEastAsia"/>
+          <w:b w:val="false"/>
+          <w:bCs w:val="false"/>
+          <w:i w:val="false"/>
+          <w:iCs w:val="false"/>
+          <w:color w:val="000000"/>
+          <w:sz w:val="26"/>
+          <w:szCs w:val="26"/>
+        </w:rPr>
+        <w:t xml:space="preserve"> </w:t>
+      </w:r>
+      <w:r>
+        <w:rPr>
+          <w:rFonts w:eastAsia="" w:cs="UniversLTStd" w:ascii="Calibri" w:hAnsi="Calibri" w:eastAsiaTheme="majorEastAsia"/>
+          <w:b/>
+          <w:bCs/>
+          <w:i w:val="false"/>
+          <w:iCs w:val="false"/>
+          <w:color w:val="000000"/>
+          <w:sz w:val="26"/>
+          <w:szCs w:val="26"/>
+        </w:rPr>
+        <w:t>checked</w:t>
+      </w:r>
+      <w:r>
+        <w:rPr>
+          <w:rFonts w:eastAsia="" w:cs="UniversLTStd" w:ascii="Calibri" w:hAnsi="Calibri" w:eastAsiaTheme="majorEastAsia"/>
+          <w:b w:val="false"/>
+          <w:bCs w:val="false"/>
+          <w:i w:val="false"/>
+          <w:iCs w:val="false"/>
+          <w:color w:val="000000"/>
+          <w:sz w:val="26"/>
+          <w:szCs w:val="26"/>
+        </w:rPr>
+        <w:t xml:space="preserve"> </w:t>
+      </w:r>
+      <w:r>
+        <w:rPr>
+          <w:rFonts w:eastAsia="" w:cs="UniversLTStd" w:ascii="Calibri" w:hAnsi="Calibri" w:eastAsiaTheme="majorEastAsia"/>
+          <w:b w:val="false"/>
+          <w:bCs w:val="false"/>
+          <w:i w:val="false"/>
+          <w:iCs w:val="false"/>
+          <w:color w:val="000000"/>
+          <w:sz w:val="26"/>
+          <w:szCs w:val="26"/>
+        </w:rPr>
+        <w:t>exception which will be never thrown from try block will cause a compilation error. As the code in the catch block will be unreachable.</w:t>
       </w:r>
     </w:p>
     <w:p>
@@ -2377,7 +2441,7 @@
       </w:pPr>
       <w:r>
         <w:rPr>
-          <w:rFonts w:eastAsia="" w:cs="UniversLTStd" w:eastAsiaTheme="majorEastAsia" w:ascii="Calibri" w:hAnsi="Calibri"/>
+          <w:rFonts w:eastAsia="" w:cs="UniversLTStd" w:eastAsiaTheme="majorEastAsia"/>
           <w:b w:val="false"/>
           <w:bCs w:val="false"/>
           <w:i w:val="false"/>
@@ -2411,7 +2475,7 @@
       </w:pPr>
       <w:r>
         <w:rPr>
-          <w:rFonts w:eastAsia="" w:cs="UniversLTStd" w:eastAsiaTheme="majorEastAsia" w:ascii="Calibri" w:hAnsi="Calibri"/>
+          <w:rFonts w:eastAsia="" w:cs="UniversLTStd" w:eastAsiaTheme="majorEastAsia"/>
           <w:b w:val="false"/>
           <w:bCs w:val="false"/>
           <w:i w:val="false"/>
@@ -2445,7 +2509,7 @@
       </w:pPr>
       <w:r>
         <w:rPr>
-          <w:rFonts w:eastAsia="" w:cs="UniversLTStd" w:eastAsiaTheme="majorEastAsia" w:ascii="Calibri" w:hAnsi="Calibri"/>
+          <w:rFonts w:eastAsia="" w:cs="UniversLTStd" w:eastAsiaTheme="majorEastAsia"/>
           <w:b w:val="false"/>
           <w:bCs w:val="false"/>
           <w:i w:val="false"/>
@@ -2479,7 +2543,7 @@
       </w:pPr>
       <w:r>
         <w:rPr>
-          <w:rFonts w:eastAsia="" w:cs="UniversLTStd" w:eastAsiaTheme="majorEastAsia" w:ascii="Calibri" w:hAnsi="Calibri"/>
+          <w:rFonts w:eastAsia="" w:cs="UniversLTStd" w:eastAsiaTheme="majorEastAsia"/>
           <w:b w:val="false"/>
           <w:bCs w:val="false"/>
           <w:i w:val="false"/>
@@ -2519,7 +2583,7 @@
       </w:pPr>
       <w:r>
         <w:rPr>
-          <w:rFonts w:eastAsia="" w:cs="UniversLTStd" w:eastAsiaTheme="majorEastAsia" w:ascii="Calibri" w:hAnsi="Calibri"/>
+          <w:rFonts w:eastAsia="" w:cs="UniversLTStd" w:eastAsiaTheme="majorEastAsia"/>
           <w:b w:val="false"/>
           <w:bCs w:val="false"/>
           <w:i w:val="false"/>
@@ -2550,7 +2614,7 @@
       </w:pPr>
       <w:r>
         <w:rPr>
-          <w:rFonts w:eastAsia="" w:cs="UniversLTStd" w:eastAsiaTheme="majorEastAsia" w:ascii="Consolas" w:hAnsi="Consolas"/>
+          <w:rFonts w:eastAsia="" w:cs="UniversLTStd" w:ascii="Consolas" w:hAnsi="Consolas" w:eastAsiaTheme="majorEastAsia"/>
           <w:b/>
           <w:bCs w:val="false"/>
           <w:i w:val="false"/>
@@ -2564,7 +2628,7 @@
       </w:r>
       <w:r>
         <w:rPr>
-          <w:rFonts w:eastAsia="" w:cs="UniversLTStd" w:eastAsiaTheme="majorEastAsia" w:ascii="Consolas" w:hAnsi="Consolas"/>
+          <w:rFonts w:eastAsia="" w:cs="UniversLTStd" w:ascii="Consolas" w:hAnsi="Consolas" w:eastAsiaTheme="majorEastAsia"/>
           <w:b w:val="false"/>
           <w:bCs w:val="false"/>
           <w:i w:val="false"/>
@@ -2577,7 +2641,7 @@
       </w:r>
       <w:r>
         <w:rPr>
-          <w:rFonts w:eastAsia="" w:cs="UniversLTStd" w:eastAsiaTheme="majorEastAsia" w:ascii="Consolas" w:hAnsi="Consolas"/>
+          <w:rFonts w:eastAsia="" w:cs="UniversLTStd" w:ascii="Consolas" w:hAnsi="Consolas" w:eastAsiaTheme="majorEastAsia"/>
           <w:b/>
           <w:bCs w:val="false"/>
           <w:i w:val="false"/>
@@ -2590,7 +2654,7 @@
       </w:r>
       <w:r>
         <w:rPr>
-          <w:rFonts w:eastAsia="" w:cs="UniversLTStd" w:eastAsiaTheme="majorEastAsia" w:ascii="Consolas" w:hAnsi="Consolas"/>
+          <w:rFonts w:eastAsia="" w:cs="UniversLTStd" w:ascii="Consolas" w:hAnsi="Consolas" w:eastAsiaTheme="majorEastAsia"/>
           <w:b w:val="false"/>
           <w:bCs w:val="false"/>
           <w:i w:val="false"/>
@@ -2603,7 +2667,7 @@
       </w:r>
       <w:r>
         <w:rPr>
-          <w:rFonts w:eastAsia="" w:cs="UniversLTStd" w:eastAsiaTheme="majorEastAsia" w:ascii="Consolas" w:hAnsi="Consolas"/>
+          <w:rFonts w:eastAsia="" w:cs="UniversLTStd" w:ascii="Consolas" w:hAnsi="Consolas" w:eastAsiaTheme="majorEastAsia"/>
           <w:b/>
           <w:bCs w:val="false"/>
           <w:i w:val="false"/>
@@ -2616,7 +2680,7 @@
       </w:r>
       <w:r>
         <w:rPr>
-          <w:rFonts w:eastAsia="" w:cs="UniversLTStd" w:eastAsiaTheme="majorEastAsia" w:ascii="Consolas" w:hAnsi="Consolas"/>
+          <w:rFonts w:eastAsia="" w:cs="UniversLTStd" w:ascii="Consolas" w:hAnsi="Consolas" w:eastAsiaTheme="majorEastAsia"/>
           <w:b w:val="false"/>
           <w:bCs w:val="false"/>
           <w:i w:val="false"/>
@@ -2629,7 +2693,7 @@
       </w:r>
       <w:r>
         <w:rPr>
-          <w:rFonts w:eastAsia="" w:cs="UniversLTStd" w:eastAsiaTheme="majorEastAsia" w:ascii="Consolas" w:hAnsi="Consolas"/>
+          <w:rFonts w:eastAsia="" w:cs="UniversLTStd" w:ascii="Consolas" w:hAnsi="Consolas" w:eastAsiaTheme="majorEastAsia"/>
           <w:b w:val="false"/>
           <w:bCs w:val="false"/>
           <w:i w:val="false"/>
@@ -2642,7 +2706,7 @@
       </w:r>
       <w:r>
         <w:rPr>
-          <w:rFonts w:eastAsia="" w:cs="UniversLTStd" w:eastAsiaTheme="majorEastAsia" w:ascii="Consolas" w:hAnsi="Consolas"/>
+          <w:rFonts w:eastAsia="" w:cs="UniversLTStd" w:ascii="Consolas" w:hAnsi="Consolas" w:eastAsiaTheme="majorEastAsia"/>
           <w:b w:val="false"/>
           <w:bCs w:val="false"/>
           <w:i w:val="false"/>
@@ -3129,7 +3193,7 @@
       </w:pPr>
       <w:r>
         <w:rPr>
-          <w:rFonts w:eastAsia="" w:cs="UniversLTStd" w:eastAsiaTheme="majorEastAsia" w:ascii="Consolas" w:hAnsi="Consolas"/>
+          <w:rFonts w:eastAsia="" w:cs="UniversLTStd" w:ascii="Consolas" w:hAnsi="Consolas" w:eastAsiaTheme="majorEastAsia"/>
           <w:b w:val="false"/>
           <w:bCs w:val="false"/>
           <w:i w:val="false"/>
@@ -3153,14 +3217,8 @@
       </w:pPr>
       <w:r>
         <w:rPr>
-          <w:rFonts w:eastAsia="" w:cs="UniversLTStd" w:eastAsiaTheme="majorEastAsia" w:ascii="Calibri" w:hAnsi="Calibri"/>
-          <w:b w:val="false"/>
-          <w:bCs w:val="false"/>
-          <w:i w:val="false"/>
-          <w:iCs w:val="false"/>
-          <w:color w:val="000000"/>
-          <w:sz w:val="26"/>
-          <w:szCs w:val="26"/>
+          <w:rFonts w:ascii="Consolas" w:hAnsi="Consolas"/>
+          <w:sz w:val="20"/>
         </w:rPr>
       </w:r>
     </w:p>
@@ -3187,7 +3245,7 @@
       </w:pPr>
       <w:r>
         <w:rPr>
-          <w:rFonts w:eastAsia="" w:cs="UniversLTStd" w:eastAsiaTheme="majorEastAsia" w:ascii="Calibri" w:hAnsi="Calibri"/>
+          <w:rFonts w:eastAsia="" w:cs="UniversLTStd" w:eastAsiaTheme="majorEastAsia"/>
           <w:b w:val="false"/>
           <w:bCs w:val="false"/>
           <w:i w:val="false"/>
@@ -3222,7 +3280,7 @@
       </w:pPr>
       <w:r>
         <w:rPr>
-          <w:rFonts w:eastAsia="" w:cs="UniversLTStd" w:eastAsiaTheme="majorEastAsia" w:ascii="Calibri" w:hAnsi="Calibri"/>
+          <w:rFonts w:eastAsia="" w:cs="UniversLTStd" w:eastAsiaTheme="majorEastAsia"/>
           <w:b w:val="false"/>
           <w:bCs w:val="false"/>
           <w:i w:val="false"/>
@@ -3242,22 +3300,11 @@
           <w:numId w:val="8"/>
         </w:numPr>
         <w:spacing w:before="0" w:after="29"/>
-        <w:rPr>
-          <w:rFonts w:ascii="Calibri" w:hAnsi="Calibri" w:eastAsia="" w:cs="UniversLTStd" w:eastAsiaTheme="majorEastAsia"/>
-          <w:b w:val="false"/>
-          <w:b w:val="false"/>
-          <w:bCs w:val="false"/>
-          <w:i w:val="false"/>
-          <w:i w:val="false"/>
-          <w:iCs w:val="false"/>
-          <w:color w:val="000000"/>
-          <w:sz w:val="26"/>
-          <w:szCs w:val="26"/>
-        </w:rPr>
-      </w:pPr>
-      <w:r>
-        <w:rPr>
-          <w:rFonts w:eastAsia="" w:cs="UniversLTStd" w:eastAsiaTheme="majorEastAsia" w:ascii="Calibri" w:hAnsi="Calibri"/>
+        <w:rPr/>
+      </w:pPr>
+      <w:r>
+        <w:rPr>
+          <w:rFonts w:eastAsia="" w:cs="UniversLTStd" w:eastAsiaTheme="majorEastAsia"/>
           <w:b w:val="false"/>
           <w:bCs w:val="false"/>
           <w:i w:val="false"/>
@@ -3327,19 +3374,7 @@
             <w:rPr/>
           </w:pPr>
           <w:r>
-            <w:rPr>
-              <w:b/>
-              <w:bCs/>
-              <w:color w:val="4F81BD" w:themeColor="accent1"/>
-              <w:sz w:val="32"/>
-              <w:szCs w:val="32"/>
-              <w14:shadow w14:blurRad="50800" w14:dist="38100" w14:dir="2700000" w14:sx="100000" w14:sy="100000" w14:kx="0" w14:ky="0" w14:algn="tl">
-                <w14:srgbClr w14:val="000000">
-                  <w14:alpha w14:val="60000"/>
-                </w14:srgbClr>
-              </w14:shadow>
-              <w14:numForm w14:val="oldStyle"/>
-            </w:rPr>
+            <w:rPr/>
             <w:fldChar w:fldCharType="begin"/>
           </w:r>
           <w:r>
@@ -3349,7 +3384,7 @@
             <w:fldChar w:fldCharType="separate"/>
           </w:r>
           <w:r>
-            <w:t>2</w:t>
+            <w:t>7</w:t>
           </w:r>
           <w:r>
             <w:fldChar w:fldCharType="end"/>
@@ -3362,10 +3397,12 @@
           <w:tcBorders>
             <w:top w:val="single" w:sz="18" w:space="0" w:color="808080"/>
             <w:left w:val="single" w:sz="18" w:space="0" w:color="808080"/>
+            <w:right w:val="single" w:sz="18" w:space="0" w:color="808080"/>
+            <w:insideV w:val="single" w:sz="18" w:space="0" w:color="808080"/>
           </w:tcBorders>
           <w:shd w:fill="auto" w:val="clear"/>
           <w:tcMar>
-            <w:left w:w="85" w:type="dxa"/>
+            <w:left w:w="62" w:type="dxa"/>
           </w:tcMar>
         </w:tcPr>
         <w:p>
@@ -3430,11 +3467,7 @@
             <w:rPr/>
           </w:pPr>
           <w:r>
-            <w:rPr>
-              <w:color w:val="FFFFFF" w:themeColor="background1"/>
-              <w:sz w:val="32"/>
-              <w:szCs w:val="32"/>
-            </w:rPr>
+            <w:rPr/>
             <w:fldChar w:fldCharType="begin"/>
           </w:r>
           <w:r>
@@ -3444,7 +3477,7 @@
             <w:fldChar w:fldCharType="separate"/>
           </w:r>
           <w:r>
-            <w:t>2</w:t>
+            <w:t>7</w:t>
           </w:r>
           <w:r>
             <w:fldChar w:fldCharType="end"/>
@@ -3461,7 +3494,7 @@
         <w:sdt>
           <w:sdtPr>
             <w:text/>
-            <w:id w:val="1806148792"/>
+            <w:id w:val="1781030100"/>
             <w:dataBinding w:prefixMappings="xmlns:ns0='http://schemas.openxmlformats.org/package/2006/metadata/core-properties' xmlns:ns1='http://purl.org/dc/elements/1.1/'" w:xpath="/ns0:coreProperties[1]/ns1:title[1]" w:storeItemID="{6C3C8BC8-F283-45AE-878A-BAB7291924A1}"/>
             <w:alias w:val="Title"/>
           </w:sdtPr>
@@ -3479,37 +3512,7 @@
                   <w:sz w:val="32"/>
                   <w:szCs w:val="32"/>
                 </w:rPr>
-                <w:t xml:space="preserve">Chapter </w:t>
-              </w:r>
-              <w:r>
-                <w:rPr>
-                  <w:rFonts w:cs="UniversLTStd-BoldCn" w:ascii="Cambria" w:hAnsi="Cambria" w:asciiTheme="majorHAnsi" w:hAnsiTheme="majorHAnsi"/>
-                  <w:b/>
-                  <w:bCs/>
-                  <w:sz w:val="32"/>
-                  <w:szCs w:val="32"/>
-                </w:rPr>
-                <w:t>6</w:t>
-              </w:r>
-              <w:r>
-                <w:rPr>
-                  <w:rFonts w:cs="UniversLTStd-BoldCn" w:ascii="Cambria" w:hAnsi="Cambria" w:asciiTheme="majorHAnsi" w:hAnsiTheme="majorHAnsi"/>
-                  <w:b/>
-                  <w:bCs/>
-                  <w:sz w:val="32"/>
-                  <w:szCs w:val="32"/>
-                </w:rPr>
-                <w:t xml:space="preserve"> </w:t>
-              </w:r>
-              <w:r>
-                <w:rPr>
-                  <w:rFonts w:cs="UniversLTStd-BoldCn" w:ascii="Cambria" w:hAnsi="Cambria" w:asciiTheme="majorHAnsi" w:hAnsiTheme="majorHAnsi"/>
-                  <w:b/>
-                  <w:bCs/>
-                  <w:sz w:val="32"/>
-                  <w:szCs w:val="32"/>
-                </w:rPr>
-                <w:t>Exceptions</w:t>
+                <w:t>Chapter 6 Exceptions</w:t>
               </w:r>
             </w:p>
           </w:sdtContent>
@@ -3551,6 +3554,8 @@
       </w:pPr>
       <w:rPr>
         <w:rFonts w:ascii="Symbol" w:hAnsi="Symbol" w:cs="Symbol" w:hint="default"/>
+        <w:sz w:val="26"/>
+        <w:b w:val="false"/>
         <w:rFonts w:cs="OpenSymbol"/>
       </w:rPr>
     </w:lvl>
@@ -3697,6 +3702,8 @@
       </w:pPr>
       <w:rPr>
         <w:rFonts w:ascii="Symbol" w:hAnsi="Symbol" w:cs="Symbol" w:hint="default"/>
+        <w:sz w:val="26"/>
+        <w:b w:val="false"/>
         <w:rFonts w:cs="OpenSymbol"/>
       </w:rPr>
     </w:lvl>
@@ -3843,6 +3850,8 @@
       </w:pPr>
       <w:rPr>
         <w:rFonts w:ascii="Symbol" w:hAnsi="Symbol" w:cs="Symbol" w:hint="default"/>
+        <w:sz w:val="26"/>
+        <w:b w:val="false"/>
         <w:rFonts w:cs="OpenSymbol"/>
       </w:rPr>
     </w:lvl>
@@ -3989,6 +3998,8 @@
       </w:pPr>
       <w:rPr>
         <w:rFonts w:ascii="Symbol" w:hAnsi="Symbol" w:cs="Symbol" w:hint="default"/>
+        <w:sz w:val="26"/>
+        <w:b w:val="false"/>
         <w:rFonts w:cs="OpenSymbol"/>
       </w:rPr>
     </w:lvl>
@@ -4135,6 +4146,8 @@
       </w:pPr>
       <w:rPr>
         <w:rFonts w:ascii="Symbol" w:hAnsi="Symbol" w:cs="Symbol" w:hint="default"/>
+        <w:sz w:val="26"/>
+        <w:b w:val="false"/>
         <w:rFonts w:cs="OpenSymbol"/>
       </w:rPr>
     </w:lvl>
@@ -4281,6 +4294,8 @@
       </w:pPr>
       <w:rPr>
         <w:rFonts w:ascii="Symbol" w:hAnsi="Symbol" w:cs="Symbol" w:hint="default"/>
+        <w:sz w:val="26"/>
+        <w:b w:val="false"/>
         <w:rFonts w:cs="OpenSymbol"/>
       </w:rPr>
     </w:lvl>
@@ -4427,6 +4442,8 @@
       </w:pPr>
       <w:rPr>
         <w:rFonts w:ascii="Symbol" w:hAnsi="Symbol" w:cs="Symbol" w:hint="default"/>
+        <w:sz w:val="26"/>
+        <w:b w:val="false"/>
         <w:rFonts w:cs="OpenSymbol"/>
       </w:rPr>
     </w:lvl>
@@ -4573,6 +4590,8 @@
       </w:pPr>
       <w:rPr>
         <w:rFonts w:ascii="Symbol" w:hAnsi="Symbol" w:cs="Symbol" w:hint="default"/>
+        <w:sz w:val="26"/>
+        <w:b w:val="false"/>
         <w:rFonts w:cs="OpenSymbol"/>
       </w:rPr>
     </w:lvl>
@@ -4860,7 +4879,6 @@
     <w:rPrDefault>
       <w:rPr>
         <w:rFonts w:ascii="Calibri" w:hAnsi="Calibri" w:eastAsia="Calibri" w:cs="" w:asciiTheme="minorHAnsi" w:cstheme="minorBidi" w:eastAsiaTheme="minorHAnsi" w:hAnsiTheme="minorHAnsi"/>
-        <w:sz w:val="22"/>
         <w:szCs w:val="22"/>
         <w:lang w:val="en-US" w:eastAsia="en-US" w:bidi="ar-SA"/>
       </w:rPr>
@@ -5019,7 +5037,7 @@
     </w:pPr>
     <w:rPr>
       <w:rFonts w:ascii="Calibri" w:hAnsi="Calibri" w:eastAsia="Calibri" w:cs="" w:asciiTheme="minorHAnsi" w:cstheme="minorBidi" w:eastAsiaTheme="minorHAnsi" w:hAnsiTheme="minorHAnsi"/>
-      <w:color w:val="auto"/>
+      <w:color w:val="00000A"/>
       <w:sz w:val="22"/>
       <w:szCs w:val="22"/>
       <w:lang w:val="en-US" w:eastAsia="en-US" w:bidi="ar-SA"/>
@@ -5228,6 +5246,526 @@
     <w:name w:val="Numbering Symbols"/>
     <w:qFormat/>
     <w:rPr/>
+  </w:style>
+  <w:style w:type="character" w:styleId="ListLabel16">
+    <w:name w:val="ListLabel 16"/>
+    <w:qFormat/>
+    <w:rPr>
+      <w:rFonts w:ascii="Calibri" w:hAnsi="Calibri" w:cs="OpenSymbol"/>
+      <w:b w:val="false"/>
+      <w:sz w:val="26"/>
+    </w:rPr>
+  </w:style>
+  <w:style w:type="character" w:styleId="ListLabel17">
+    <w:name w:val="ListLabel 17"/>
+    <w:qFormat/>
+    <w:rPr>
+      <w:rFonts w:cs="OpenSymbol"/>
+    </w:rPr>
+  </w:style>
+  <w:style w:type="character" w:styleId="ListLabel18">
+    <w:name w:val="ListLabel 18"/>
+    <w:qFormat/>
+    <w:rPr>
+      <w:rFonts w:cs="OpenSymbol"/>
+    </w:rPr>
+  </w:style>
+  <w:style w:type="character" w:styleId="ListLabel19">
+    <w:name w:val="ListLabel 19"/>
+    <w:qFormat/>
+    <w:rPr>
+      <w:rFonts w:cs="OpenSymbol"/>
+    </w:rPr>
+  </w:style>
+  <w:style w:type="character" w:styleId="ListLabel20">
+    <w:name w:val="ListLabel 20"/>
+    <w:qFormat/>
+    <w:rPr>
+      <w:rFonts w:cs="OpenSymbol"/>
+    </w:rPr>
+  </w:style>
+  <w:style w:type="character" w:styleId="ListLabel21">
+    <w:name w:val="ListLabel 21"/>
+    <w:qFormat/>
+    <w:rPr>
+      <w:rFonts w:cs="OpenSymbol"/>
+    </w:rPr>
+  </w:style>
+  <w:style w:type="character" w:styleId="ListLabel22">
+    <w:name w:val="ListLabel 22"/>
+    <w:qFormat/>
+    <w:rPr>
+      <w:rFonts w:cs="OpenSymbol"/>
+    </w:rPr>
+  </w:style>
+  <w:style w:type="character" w:styleId="ListLabel23">
+    <w:name w:val="ListLabel 23"/>
+    <w:qFormat/>
+    <w:rPr>
+      <w:rFonts w:cs="OpenSymbol"/>
+    </w:rPr>
+  </w:style>
+  <w:style w:type="character" w:styleId="ListLabel24">
+    <w:name w:val="ListLabel 24"/>
+    <w:qFormat/>
+    <w:rPr>
+      <w:rFonts w:cs="OpenSymbol"/>
+    </w:rPr>
+  </w:style>
+  <w:style w:type="character" w:styleId="ListLabel25">
+    <w:name w:val="ListLabel 25"/>
+    <w:qFormat/>
+    <w:rPr>
+      <w:rFonts w:ascii="Calibri" w:hAnsi="Calibri" w:cs="OpenSymbol"/>
+      <w:b w:val="false"/>
+      <w:sz w:val="26"/>
+    </w:rPr>
+  </w:style>
+  <w:style w:type="character" w:styleId="ListLabel26">
+    <w:name w:val="ListLabel 26"/>
+    <w:qFormat/>
+    <w:rPr>
+      <w:rFonts w:cs="OpenSymbol"/>
+    </w:rPr>
+  </w:style>
+  <w:style w:type="character" w:styleId="ListLabel27">
+    <w:name w:val="ListLabel 27"/>
+    <w:qFormat/>
+    <w:rPr>
+      <w:rFonts w:cs="OpenSymbol"/>
+    </w:rPr>
+  </w:style>
+  <w:style w:type="character" w:styleId="ListLabel28">
+    <w:name w:val="ListLabel 28"/>
+    <w:qFormat/>
+    <w:rPr>
+      <w:rFonts w:cs="OpenSymbol"/>
+    </w:rPr>
+  </w:style>
+  <w:style w:type="character" w:styleId="ListLabel29">
+    <w:name w:val="ListLabel 29"/>
+    <w:qFormat/>
+    <w:rPr>
+      <w:rFonts w:cs="OpenSymbol"/>
+    </w:rPr>
+  </w:style>
+  <w:style w:type="character" w:styleId="ListLabel30">
+    <w:name w:val="ListLabel 30"/>
+    <w:qFormat/>
+    <w:rPr>
+      <w:rFonts w:cs="OpenSymbol"/>
+    </w:rPr>
+  </w:style>
+  <w:style w:type="character" w:styleId="ListLabel31">
+    <w:name w:val="ListLabel 31"/>
+    <w:qFormat/>
+    <w:rPr>
+      <w:rFonts w:cs="OpenSymbol"/>
+    </w:rPr>
+  </w:style>
+  <w:style w:type="character" w:styleId="ListLabel32">
+    <w:name w:val="ListLabel 32"/>
+    <w:qFormat/>
+    <w:rPr>
+      <w:rFonts w:cs="OpenSymbol"/>
+    </w:rPr>
+  </w:style>
+  <w:style w:type="character" w:styleId="ListLabel33">
+    <w:name w:val="ListLabel 33"/>
+    <w:qFormat/>
+    <w:rPr>
+      <w:rFonts w:cs="OpenSymbol"/>
+    </w:rPr>
+  </w:style>
+  <w:style w:type="character" w:styleId="ListLabel34">
+    <w:name w:val="ListLabel 34"/>
+    <w:qFormat/>
+    <w:rPr>
+      <w:rFonts w:ascii="Calibri" w:hAnsi="Calibri" w:cs="OpenSymbol"/>
+      <w:b w:val="false"/>
+      <w:sz w:val="26"/>
+    </w:rPr>
+  </w:style>
+  <w:style w:type="character" w:styleId="ListLabel35">
+    <w:name w:val="ListLabel 35"/>
+    <w:qFormat/>
+    <w:rPr>
+      <w:rFonts w:cs="OpenSymbol"/>
+    </w:rPr>
+  </w:style>
+  <w:style w:type="character" w:styleId="ListLabel36">
+    <w:name w:val="ListLabel 36"/>
+    <w:qFormat/>
+    <w:rPr>
+      <w:rFonts w:cs="OpenSymbol"/>
+    </w:rPr>
+  </w:style>
+  <w:style w:type="character" w:styleId="ListLabel37">
+    <w:name w:val="ListLabel 37"/>
+    <w:qFormat/>
+    <w:rPr>
+      <w:rFonts w:cs="OpenSymbol"/>
+    </w:rPr>
+  </w:style>
+  <w:style w:type="character" w:styleId="ListLabel38">
+    <w:name w:val="ListLabel 38"/>
+    <w:qFormat/>
+    <w:rPr>
+      <w:rFonts w:cs="OpenSymbol"/>
+    </w:rPr>
+  </w:style>
+  <w:style w:type="character" w:styleId="ListLabel39">
+    <w:name w:val="ListLabel 39"/>
+    <w:qFormat/>
+    <w:rPr>
+      <w:rFonts w:cs="OpenSymbol"/>
+    </w:rPr>
+  </w:style>
+  <w:style w:type="character" w:styleId="ListLabel40">
+    <w:name w:val="ListLabel 40"/>
+    <w:qFormat/>
+    <w:rPr>
+      <w:rFonts w:cs="OpenSymbol"/>
+    </w:rPr>
+  </w:style>
+  <w:style w:type="character" w:styleId="ListLabel41">
+    <w:name w:val="ListLabel 41"/>
+    <w:qFormat/>
+    <w:rPr>
+      <w:rFonts w:cs="OpenSymbol"/>
+    </w:rPr>
+  </w:style>
+  <w:style w:type="character" w:styleId="ListLabel42">
+    <w:name w:val="ListLabel 42"/>
+    <w:qFormat/>
+    <w:rPr>
+      <w:rFonts w:cs="OpenSymbol"/>
+    </w:rPr>
+  </w:style>
+  <w:style w:type="character" w:styleId="ListLabel43">
+    <w:name w:val="ListLabel 43"/>
+    <w:qFormat/>
+    <w:rPr>
+      <w:rFonts w:ascii="Calibri" w:hAnsi="Calibri" w:cs="OpenSymbol"/>
+      <w:b w:val="false"/>
+      <w:sz w:val="26"/>
+    </w:rPr>
+  </w:style>
+  <w:style w:type="character" w:styleId="ListLabel44">
+    <w:name w:val="ListLabel 44"/>
+    <w:qFormat/>
+    <w:rPr>
+      <w:rFonts w:cs="OpenSymbol"/>
+    </w:rPr>
+  </w:style>
+  <w:style w:type="character" w:styleId="ListLabel45">
+    <w:name w:val="ListLabel 45"/>
+    <w:qFormat/>
+    <w:rPr>
+      <w:rFonts w:cs="OpenSymbol"/>
+    </w:rPr>
+  </w:style>
+  <w:style w:type="character" w:styleId="ListLabel46">
+    <w:name w:val="ListLabel 46"/>
+    <w:qFormat/>
+    <w:rPr>
+      <w:rFonts w:cs="OpenSymbol"/>
+    </w:rPr>
+  </w:style>
+  <w:style w:type="character" w:styleId="ListLabel47">
+    <w:name w:val="ListLabel 47"/>
+    <w:qFormat/>
+    <w:rPr>
+      <w:rFonts w:cs="OpenSymbol"/>
+    </w:rPr>
+  </w:style>
+  <w:style w:type="character" w:styleId="ListLabel48">
+    <w:name w:val="ListLabel 48"/>
+    <w:qFormat/>
+    <w:rPr>
+      <w:rFonts w:cs="OpenSymbol"/>
+    </w:rPr>
+  </w:style>
+  <w:style w:type="character" w:styleId="ListLabel49">
+    <w:name w:val="ListLabel 49"/>
+    <w:qFormat/>
+    <w:rPr>
+      <w:rFonts w:cs="OpenSymbol"/>
+    </w:rPr>
+  </w:style>
+  <w:style w:type="character" w:styleId="ListLabel50">
+    <w:name w:val="ListLabel 50"/>
+    <w:qFormat/>
+    <w:rPr>
+      <w:rFonts w:cs="OpenSymbol"/>
+    </w:rPr>
+  </w:style>
+  <w:style w:type="character" w:styleId="ListLabel51">
+    <w:name w:val="ListLabel 51"/>
+    <w:qFormat/>
+    <w:rPr>
+      <w:rFonts w:cs="OpenSymbol"/>
+    </w:rPr>
+  </w:style>
+  <w:style w:type="character" w:styleId="ListLabel52">
+    <w:name w:val="ListLabel 52"/>
+    <w:qFormat/>
+    <w:rPr>
+      <w:rFonts w:ascii="Calibri" w:hAnsi="Calibri" w:cs="OpenSymbol"/>
+      <w:b w:val="false"/>
+      <w:sz w:val="26"/>
+    </w:rPr>
+  </w:style>
+  <w:style w:type="character" w:styleId="ListLabel53">
+    <w:name w:val="ListLabel 53"/>
+    <w:qFormat/>
+    <w:rPr>
+      <w:rFonts w:cs="OpenSymbol"/>
+    </w:rPr>
+  </w:style>
+  <w:style w:type="character" w:styleId="ListLabel54">
+    <w:name w:val="ListLabel 54"/>
+    <w:qFormat/>
+    <w:rPr>
+      <w:rFonts w:cs="OpenSymbol"/>
+    </w:rPr>
+  </w:style>
+  <w:style w:type="character" w:styleId="ListLabel55">
+    <w:name w:val="ListLabel 55"/>
+    <w:qFormat/>
+    <w:rPr>
+      <w:rFonts w:cs="OpenSymbol"/>
+    </w:rPr>
+  </w:style>
+  <w:style w:type="character" w:styleId="ListLabel56">
+    <w:name w:val="ListLabel 56"/>
+    <w:qFormat/>
+    <w:rPr>
+      <w:rFonts w:cs="OpenSymbol"/>
+    </w:rPr>
+  </w:style>
+  <w:style w:type="character" w:styleId="ListLabel57">
+    <w:name w:val="ListLabel 57"/>
+    <w:qFormat/>
+    <w:rPr>
+      <w:rFonts w:cs="OpenSymbol"/>
+    </w:rPr>
+  </w:style>
+  <w:style w:type="character" w:styleId="ListLabel58">
+    <w:name w:val="ListLabel 58"/>
+    <w:qFormat/>
+    <w:rPr>
+      <w:rFonts w:cs="OpenSymbol"/>
+    </w:rPr>
+  </w:style>
+  <w:style w:type="character" w:styleId="ListLabel59">
+    <w:name w:val="ListLabel 59"/>
+    <w:qFormat/>
+    <w:rPr>
+      <w:rFonts w:cs="OpenSymbol"/>
+    </w:rPr>
+  </w:style>
+  <w:style w:type="character" w:styleId="ListLabel60">
+    <w:name w:val="ListLabel 60"/>
+    <w:qFormat/>
+    <w:rPr>
+      <w:rFonts w:cs="OpenSymbol"/>
+    </w:rPr>
+  </w:style>
+  <w:style w:type="character" w:styleId="ListLabel61">
+    <w:name w:val="ListLabel 61"/>
+    <w:qFormat/>
+    <w:rPr>
+      <w:rFonts w:ascii="Calibri" w:hAnsi="Calibri" w:cs="OpenSymbol"/>
+      <w:b w:val="false"/>
+      <w:sz w:val="26"/>
+    </w:rPr>
+  </w:style>
+  <w:style w:type="character" w:styleId="ListLabel62">
+    <w:name w:val="ListLabel 62"/>
+    <w:qFormat/>
+    <w:rPr>
+      <w:rFonts w:cs="OpenSymbol"/>
+    </w:rPr>
+  </w:style>
+  <w:style w:type="character" w:styleId="ListLabel63">
+    <w:name w:val="ListLabel 63"/>
+    <w:qFormat/>
+    <w:rPr>
+      <w:rFonts w:cs="OpenSymbol"/>
+    </w:rPr>
+  </w:style>
+  <w:style w:type="character" w:styleId="ListLabel64">
+    <w:name w:val="ListLabel 64"/>
+    <w:qFormat/>
+    <w:rPr>
+      <w:rFonts w:cs="OpenSymbol"/>
+    </w:rPr>
+  </w:style>
+  <w:style w:type="character" w:styleId="ListLabel65">
+    <w:name w:val="ListLabel 65"/>
+    <w:qFormat/>
+    <w:rPr>
+      <w:rFonts w:cs="OpenSymbol"/>
+    </w:rPr>
+  </w:style>
+  <w:style w:type="character" w:styleId="ListLabel66">
+    <w:name w:val="ListLabel 66"/>
+    <w:qFormat/>
+    <w:rPr>
+      <w:rFonts w:cs="OpenSymbol"/>
+    </w:rPr>
+  </w:style>
+  <w:style w:type="character" w:styleId="ListLabel67">
+    <w:name w:val="ListLabel 67"/>
+    <w:qFormat/>
+    <w:rPr>
+      <w:rFonts w:cs="OpenSymbol"/>
+    </w:rPr>
+  </w:style>
+  <w:style w:type="character" w:styleId="ListLabel68">
+    <w:name w:val="ListLabel 68"/>
+    <w:qFormat/>
+    <w:rPr>
+      <w:rFonts w:cs="OpenSymbol"/>
+    </w:rPr>
+  </w:style>
+  <w:style w:type="character" w:styleId="ListLabel69">
+    <w:name w:val="ListLabel 69"/>
+    <w:qFormat/>
+    <w:rPr>
+      <w:rFonts w:cs="OpenSymbol"/>
+    </w:rPr>
+  </w:style>
+  <w:style w:type="character" w:styleId="ListLabel70">
+    <w:name w:val="ListLabel 70"/>
+    <w:qFormat/>
+    <w:rPr>
+      <w:rFonts w:ascii="Calibri" w:hAnsi="Calibri" w:cs="OpenSymbol"/>
+      <w:b w:val="false"/>
+      <w:sz w:val="26"/>
+    </w:rPr>
+  </w:style>
+  <w:style w:type="character" w:styleId="ListLabel71">
+    <w:name w:val="ListLabel 71"/>
+    <w:qFormat/>
+    <w:rPr>
+      <w:rFonts w:cs="OpenSymbol"/>
+    </w:rPr>
+  </w:style>
+  <w:style w:type="character" w:styleId="ListLabel72">
+    <w:name w:val="ListLabel 72"/>
+    <w:qFormat/>
+    <w:rPr>
+      <w:rFonts w:cs="OpenSymbol"/>
+    </w:rPr>
+  </w:style>
+  <w:style w:type="character" w:styleId="ListLabel73">
+    <w:name w:val="ListLabel 73"/>
+    <w:qFormat/>
+    <w:rPr>
+      <w:rFonts w:cs="OpenSymbol"/>
+    </w:rPr>
+  </w:style>
+  <w:style w:type="character" w:styleId="ListLabel74">
+    <w:name w:val="ListLabel 74"/>
+    <w:qFormat/>
+    <w:rPr>
+      <w:rFonts w:cs="OpenSymbol"/>
+    </w:rPr>
+  </w:style>
+  <w:style w:type="character" w:styleId="ListLabel75">
+    <w:name w:val="ListLabel 75"/>
+    <w:qFormat/>
+    <w:rPr>
+      <w:rFonts w:cs="OpenSymbol"/>
+    </w:rPr>
+  </w:style>
+  <w:style w:type="character" w:styleId="ListLabel76">
+    <w:name w:val="ListLabel 76"/>
+    <w:qFormat/>
+    <w:rPr>
+      <w:rFonts w:cs="OpenSymbol"/>
+    </w:rPr>
+  </w:style>
+  <w:style w:type="character" w:styleId="ListLabel77">
+    <w:name w:val="ListLabel 77"/>
+    <w:qFormat/>
+    <w:rPr>
+      <w:rFonts w:cs="OpenSymbol"/>
+    </w:rPr>
+  </w:style>
+  <w:style w:type="character" w:styleId="ListLabel78">
+    <w:name w:val="ListLabel 78"/>
+    <w:qFormat/>
+    <w:rPr>
+      <w:rFonts w:cs="OpenSymbol"/>
+    </w:rPr>
+  </w:style>
+  <w:style w:type="character" w:styleId="ListLabel79">
+    <w:name w:val="ListLabel 79"/>
+    <w:qFormat/>
+    <w:rPr>
+      <w:rFonts w:ascii="Calibri" w:hAnsi="Calibri" w:cs="OpenSymbol"/>
+      <w:b w:val="false"/>
+      <w:sz w:val="26"/>
+    </w:rPr>
+  </w:style>
+  <w:style w:type="character" w:styleId="ListLabel80">
+    <w:name w:val="ListLabel 80"/>
+    <w:qFormat/>
+    <w:rPr>
+      <w:rFonts w:cs="OpenSymbol"/>
+    </w:rPr>
+  </w:style>
+  <w:style w:type="character" w:styleId="ListLabel81">
+    <w:name w:val="ListLabel 81"/>
+    <w:qFormat/>
+    <w:rPr>
+      <w:rFonts w:cs="OpenSymbol"/>
+    </w:rPr>
+  </w:style>
+  <w:style w:type="character" w:styleId="ListLabel82">
+    <w:name w:val="ListLabel 82"/>
+    <w:qFormat/>
+    <w:rPr>
+      <w:rFonts w:cs="OpenSymbol"/>
+    </w:rPr>
+  </w:style>
+  <w:style w:type="character" w:styleId="ListLabel83">
+    <w:name w:val="ListLabel 83"/>
+    <w:qFormat/>
+    <w:rPr>
+      <w:rFonts w:cs="OpenSymbol"/>
+    </w:rPr>
+  </w:style>
+  <w:style w:type="character" w:styleId="ListLabel84">
+    <w:name w:val="ListLabel 84"/>
+    <w:qFormat/>
+    <w:rPr>
+      <w:rFonts w:cs="OpenSymbol"/>
+    </w:rPr>
+  </w:style>
+  <w:style w:type="character" w:styleId="ListLabel85">
+    <w:name w:val="ListLabel 85"/>
+    <w:qFormat/>
+    <w:rPr>
+      <w:rFonts w:cs="OpenSymbol"/>
+    </w:rPr>
+  </w:style>
+  <w:style w:type="character" w:styleId="ListLabel86">
+    <w:name w:val="ListLabel 86"/>
+    <w:qFormat/>
+    <w:rPr>
+      <w:rFonts w:cs="OpenSymbol"/>
+    </w:rPr>
+  </w:style>
+  <w:style w:type="character" w:styleId="ListLabel87">
+    <w:name w:val="ListLabel 87"/>
+    <w:qFormat/>
+    <w:rPr>
+      <w:rFonts w:cs="OpenSymbol"/>
+    </w:rPr>
   </w:style>
   <w:style w:type="paragraph" w:styleId="Heading">
     <w:name w:val="Heading"/>

</xml_diff>